<commit_message>
Changed secretary on timesheet
</commit_message>
<xml_diff>
--- a/Submission1/Submission1.docx
+++ b/Submission1/Submission1.docx
@@ -216,7 +216,6 @@
     <w:p>
       <w:pPr>
         <w:sectPr>
-          <w:type w:val="nextPage"/>
           <w:pgSz w:w="11909" w:h="16834"/>
           <w:pgMar w:top="1440" w:right="1440" w:bottom="1440" w:left="1440" w:header="720" w:footer="720" w:gutter="0"/>
           <w:pgNumType w:start="1"/>
@@ -1234,6 +1233,7 @@
       </w:pPr>
       <w:r>
         <w:rPr>
+          <w:noProof/>
           <w:sz w:val="24"/>
           <w:szCs w:val="24"/>
         </w:rPr>
@@ -1351,23 +1351,7 @@
             <w:sz w:val="24"/>
             <w:szCs w:val="24"/>
           </w:rPr>
-          <w:t>https://github.com/qPalee/Team-Project/tree/main/times</w:t>
-        </w:r>
-        <w:r>
-          <w:rPr>
-            <w:rStyle w:val="Hyperlink"/>
-            <w:sz w:val="24"/>
-            <w:szCs w:val="24"/>
-          </w:rPr>
-          <w:t>h</w:t>
-        </w:r>
-        <w:r>
-          <w:rPr>
-            <w:rStyle w:val="Hyperlink"/>
-            <w:sz w:val="24"/>
-            <w:szCs w:val="24"/>
-          </w:rPr>
-          <w:t>eets</w:t>
+          <w:t>https://github.com/qPalee/Team-Project/tree/main/timesheets</w:t>
         </w:r>
       </w:hyperlink>
       <w:r>
@@ -1429,10 +1413,10 @@
           <w:szCs w:val="24"/>
         </w:rPr>
         <w:drawing>
-          <wp:inline distT="0" distB="0" distL="0" distR="0" wp14:anchorId="7AB8DFA4" wp14:editId="750ECA6B">
-            <wp:extent cx="5733415" cy="2272665"/>
-            <wp:effectExtent l="0" t="0" r="0" b="635"/>
-            <wp:docPr id="8" name="Picture 8" descr="A screenshot of a document&#10;&#10;Description automatically generated"/>
+          <wp:inline distT="0" distB="0" distL="0" distR="0" wp14:anchorId="088B9B53" wp14:editId="4E2CBAD3">
+            <wp:extent cx="5733415" cy="2257425"/>
+            <wp:effectExtent l="0" t="0" r="0" b="3175"/>
+            <wp:docPr id="870472089" name="Picture 1" descr="A screenshot of a table&#10;&#10;Description automatically generated"/>
             <wp:cNvGraphicFramePr>
               <a:graphicFrameLocks xmlns:a="http://schemas.openxmlformats.org/drawingml/2006/main" noChangeAspect="1"/>
             </wp:cNvGraphicFramePr>
@@ -1440,7 +1424,7 @@
               <a:graphicData uri="http://schemas.openxmlformats.org/drawingml/2006/picture">
                 <pic:pic xmlns:pic="http://schemas.openxmlformats.org/drawingml/2006/picture">
                   <pic:nvPicPr>
-                    <pic:cNvPr id="8" name="Picture 8" descr="A screenshot of a document&#10;&#10;Description automatically generated"/>
+                    <pic:cNvPr id="870472089" name="Picture 1" descr="A screenshot of a table&#10;&#10;Description automatically generated"/>
                     <pic:cNvPicPr/>
                   </pic:nvPicPr>
                   <pic:blipFill>
@@ -1452,7 +1436,7 @@
                   <pic:spPr>
                     <a:xfrm>
                       <a:off x="0" y="0"/>
-                      <a:ext cx="5733415" cy="2272665"/>
+                      <a:ext cx="5733415" cy="2257425"/>
                     </a:xfrm>
                     <a:prstGeom prst="rect">
                       <a:avLst/>

</xml_diff>